<commit_message>
update testing documentation for board tests
</commit_message>
<xml_diff>
--- a/Documents/Testing/testing-board-documentation.docx
+++ b/Documents/Testing/testing-board-documentation.docx
@@ -56,7 +56,7 @@
           <w:r>
             <w:fldChar w:fldCharType="separate"/>
           </w:r>
-          <w:hyperlink w:anchor="_Toc70858889" w:history="1">
+          <w:hyperlink w:anchor="_Toc71024118" w:history="1">
             <w:r>
               <w:rPr>
                 <w:rStyle w:val="Hyperlink"/>
@@ -84,7 +84,7 @@
                 <w:noProof/>
                 <w:webHidden/>
               </w:rPr>
-              <w:instrText xml:space="preserve"> PAGEREF _Toc70858889 \h </w:instrText>
+              <w:instrText xml:space="preserve"> PAGEREF _Toc71024118 \h </w:instrText>
             </w:r>
             <w:r>
               <w:rPr>
@@ -127,14 +127,14 @@
               <w:lang w:eastAsia="de-CH"/>
             </w:rPr>
           </w:pPr>
-          <w:hyperlink w:anchor="_Toc70858890" w:history="1">
+          <w:hyperlink w:anchor="_Toc71024119" w:history="1">
             <w:r>
               <w:rPr>
                 <w:rStyle w:val="Hyperlink"/>
                 <w:noProof/>
                 <w:lang w:val="en-GB"/>
               </w:rPr>
-              <w:t>Testing of Game Constructors</w:t>
+              <w:t>Testing of Game isBoardFull &amp; isColumnFull</w:t>
             </w:r>
             <w:r>
               <w:rPr>
@@ -155,7 +155,7 @@
                 <w:noProof/>
                 <w:webHidden/>
               </w:rPr>
-              <w:instrText xml:space="preserve"> PAGEREF _Toc70858890 \h </w:instrText>
+              <w:instrText xml:space="preserve"> PAGEREF _Toc71024119 \h </w:instrText>
             </w:r>
             <w:r>
               <w:rPr>
@@ -198,14 +198,14 @@
               <w:lang w:eastAsia="de-CH"/>
             </w:rPr>
           </w:pPr>
-          <w:hyperlink w:anchor="_Toc70858891" w:history="1">
+          <w:hyperlink w:anchor="_Toc71024120" w:history="1">
             <w:r>
               <w:rPr>
                 <w:rStyle w:val="Hyperlink"/>
                 <w:noProof/>
                 <w:lang w:val="en-GB" w:eastAsia="de-CH"/>
               </w:rPr>
-              <w:t>Testing of getColorFromCurrentPlayer &amp; getNameFromCurrentPlayer</w:t>
+              <w:t>Testing of addChip</w:t>
             </w:r>
             <w:r>
               <w:rPr>
@@ -226,7 +226,7 @@
                 <w:noProof/>
                 <w:webHidden/>
               </w:rPr>
-              <w:instrText xml:space="preserve"> PAGEREF _Toc70858891 \h </w:instrText>
+              <w:instrText xml:space="preserve"> PAGEREF _Toc71024120 \h </w:instrText>
             </w:r>
             <w:r>
               <w:rPr>
@@ -246,7 +246,7 @@
                 <w:noProof/>
                 <w:webHidden/>
               </w:rPr>
-              <w:t>3</w:t>
+              <w:t>2</w:t>
             </w:r>
             <w:r>
               <w:rPr>
@@ -269,14 +269,14 @@
               <w:lang w:eastAsia="de-CH"/>
             </w:rPr>
           </w:pPr>
-          <w:hyperlink w:anchor="_Toc70858892" w:history="1">
+          <w:hyperlink w:anchor="_Toc71024121" w:history="1">
             <w:r>
               <w:rPr>
                 <w:rStyle w:val="Hyperlink"/>
                 <w:noProof/>
                 <w:lang w:val="en-GB" w:eastAsia="de-CH"/>
               </w:rPr>
-              <w:t>Testing of nextMove</w:t>
+              <w:t>Testing of getColorWithChipsInARow</w:t>
             </w:r>
             <w:r>
               <w:rPr>
@@ -297,78 +297,7 @@
                 <w:noProof/>
                 <w:webHidden/>
               </w:rPr>
-              <w:instrText xml:space="preserve"> PAGEREF _Toc70858892 \h </w:instrText>
-            </w:r>
-            <w:r>
-              <w:rPr>
-                <w:noProof/>
-                <w:webHidden/>
-              </w:rPr>
-            </w:r>
-            <w:r>
-              <w:rPr>
-                <w:noProof/>
-                <w:webHidden/>
-              </w:rPr>
-              <w:fldChar w:fldCharType="separate"/>
-            </w:r>
-            <w:r>
-              <w:rPr>
-                <w:noProof/>
-                <w:webHidden/>
-              </w:rPr>
-              <w:t>3</w:t>
-            </w:r>
-            <w:r>
-              <w:rPr>
-                <w:noProof/>
-                <w:webHidden/>
-              </w:rPr>
-              <w:fldChar w:fldCharType="end"/>
-            </w:r>
-          </w:hyperlink>
-        </w:p>
-        <w:p>
-          <w:pPr>
-            <w:pStyle w:val="Verzeichnis2"/>
-            <w:tabs>
-              <w:tab w:val="right" w:leader="dot" w:pos="10456"/>
-            </w:tabs>
-            <w:rPr>
-              <w:rFonts w:eastAsiaTheme="minorEastAsia"/>
-              <w:noProof/>
-              <w:lang w:eastAsia="de-CH"/>
-            </w:rPr>
-          </w:pPr>
-          <w:hyperlink w:anchor="_Toc70858893" w:history="1">
-            <w:r>
-              <w:rPr>
-                <w:rStyle w:val="Hyperlink"/>
-                <w:noProof/>
-                <w:lang w:val="en-GB" w:eastAsia="de-CH"/>
-              </w:rPr>
-              <w:t>Testing of getWinner</w:t>
-            </w:r>
-            <w:r>
-              <w:rPr>
-                <w:noProof/>
-                <w:webHidden/>
-              </w:rPr>
-              <w:tab/>
-            </w:r>
-            <w:r>
-              <w:rPr>
-                <w:noProof/>
-                <w:webHidden/>
-              </w:rPr>
-              <w:fldChar w:fldCharType="begin"/>
-            </w:r>
-            <w:r>
-              <w:rPr>
-                <w:noProof/>
-                <w:webHidden/>
-              </w:rPr>
-              <w:instrText xml:space="preserve"> PAGEREF _Toc70858893 \h </w:instrText>
+              <w:instrText xml:space="preserve"> PAGEREF _Toc71024121 \h </w:instrText>
             </w:r>
             <w:r>
               <w:rPr>
@@ -422,17 +351,10 @@
       <w:pPr>
         <w:rPr>
           <w:rStyle w:val="berschrift2Zchn"/>
-        </w:rPr>
-      </w:pPr>
-    </w:p>
-    <w:p>
-      <w:pPr>
-        <w:rPr>
-          <w:rStyle w:val="berschrift2Zchn"/>
           <w:lang w:val="en-GB"/>
         </w:rPr>
       </w:pPr>
-      <w:bookmarkStart w:id="0" w:name="_Toc70858889"/>
+      <w:bookmarkStart w:id="0" w:name="_Toc71024118"/>
       <w:r>
         <w:rPr>
           <w:rStyle w:val="berschrift2Zchn"/>
@@ -466,6 +388,52 @@
       </w:r>
       <w:r>
         <w:rPr>
+          <w:noProof/>
+        </w:rPr>
+        <w:drawing>
+          <wp:inline distT="0" distB="0" distL="0" distR="0" wp14:anchorId="0DC71DA5" wp14:editId="14D5147D">
+            <wp:extent cx="5821680" cy="7130222"/>
+            <wp:effectExtent l="0" t="0" r="7620" b="0"/>
+            <wp:docPr id="1" name="Grafik 1"/>
+            <wp:cNvGraphicFramePr>
+              <a:graphicFrameLocks xmlns:a="http://schemas.openxmlformats.org/drawingml/2006/main" noChangeAspect="1"/>
+            </wp:cNvGraphicFramePr>
+            <a:graphic xmlns:a="http://schemas.openxmlformats.org/drawingml/2006/main">
+              <a:graphicData uri="http://schemas.openxmlformats.org/drawingml/2006/picture">
+                <pic:pic xmlns:pic="http://schemas.openxmlformats.org/drawingml/2006/picture">
+                  <pic:nvPicPr>
+                    <pic:cNvPr id="1" name=""/>
+                    <pic:cNvPicPr/>
+                  </pic:nvPicPr>
+                  <pic:blipFill>
+                    <a:blip r:embed="rId5"/>
+                    <a:stretch>
+                      <a:fillRect/>
+                    </a:stretch>
+                  </pic:blipFill>
+                  <pic:spPr>
+                    <a:xfrm>
+                      <a:off x="0" y="0"/>
+                      <a:ext cx="5846305" cy="7160382"/>
+                    </a:xfrm>
+                    <a:prstGeom prst="rect">
+                      <a:avLst/>
+                    </a:prstGeom>
+                  </pic:spPr>
+                </pic:pic>
+              </a:graphicData>
+            </a:graphic>
+          </wp:inline>
+        </w:drawing>
+      </w:r>
+      <w:r>
+        <w:rPr>
+          <w:lang w:val="en-GB"/>
+        </w:rPr>
+        <w:t xml:space="preserve"> </w:t>
+      </w:r>
+      <w:r>
+        <w:rPr>
           <w:lang w:val="en-GB"/>
         </w:rPr>
         <w:br w:type="page"/>
@@ -478,7 +446,7 @@
           <w:lang w:val="en-GB"/>
         </w:rPr>
       </w:pPr>
-      <w:bookmarkStart w:id="1" w:name="_Toc70858890"/>
+      <w:bookmarkStart w:id="1" w:name="_Toc71024119"/>
       <w:r>
         <w:rPr>
           <w:lang w:val="en-GB"/>
@@ -492,7 +460,6 @@
         </w:rPr>
         <w:t xml:space="preserve">Game </w:t>
       </w:r>
-      <w:bookmarkEnd w:id="1"/>
       <w:proofErr w:type="spellStart"/>
       <w:r>
         <w:rPr>
@@ -514,6 +481,7 @@
         </w:rPr>
         <w:t>isColumnFull</w:t>
       </w:r>
+      <w:bookmarkEnd w:id="1"/>
       <w:proofErr w:type="spellEnd"/>
     </w:p>
     <w:p>
@@ -2202,6 +2170,7 @@
           <w:lang w:val="en-GB" w:eastAsia="de-CH"/>
         </w:rPr>
       </w:pPr>
+      <w:bookmarkStart w:id="2" w:name="_Toc71024120"/>
       <w:r>
         <w:rPr>
           <w:lang w:val="en-GB" w:eastAsia="de-CH"/>
@@ -2215,6 +2184,7 @@
         </w:rPr>
         <w:t>addChip</w:t>
       </w:r>
+      <w:bookmarkEnd w:id="2"/>
       <w:proofErr w:type="spellEnd"/>
     </w:p>
     <w:p>
@@ -3429,6 +3399,7 @@
           <w:lang w:val="en-GB" w:eastAsia="de-CH"/>
         </w:rPr>
       </w:pPr>
+      <w:bookmarkStart w:id="3" w:name="_Toc71024121"/>
       <w:r>
         <w:rPr>
           <w:lang w:val="en-GB" w:eastAsia="de-CH"/>
@@ -3443,6 +3414,7 @@
         </w:rPr>
         <w:t>getColorWithChipsInARow</w:t>
       </w:r>
+      <w:bookmarkEnd w:id="3"/>
       <w:proofErr w:type="spellEnd"/>
     </w:p>
     <w:p>
@@ -3482,14 +3454,6 @@
       <w:tblPr>
         <w:tblStyle w:val="Listentabelle1hellAkzent1"/>
         <w:tblW w:w="9477" w:type="dxa"/>
-        <w:tblBorders>
-          <w:top w:val="single" w:sz="4" w:space="0" w:color="auto"/>
-          <w:left w:val="single" w:sz="4" w:space="0" w:color="auto"/>
-          <w:bottom w:val="single" w:sz="4" w:space="0" w:color="auto"/>
-          <w:right w:val="single" w:sz="4" w:space="0" w:color="auto"/>
-          <w:insideH w:val="single" w:sz="4" w:space="0" w:color="auto"/>
-          <w:insideV w:val="single" w:sz="4" w:space="0" w:color="auto"/>
-        </w:tblBorders>
         <w:tblCellMar>
           <w:left w:w="70" w:type="dxa"/>
           <w:right w:w="70" w:type="dxa"/>
@@ -3826,47 +3790,6 @@
               </w:rPr>
               <w:t xml:space="preserve"> in a row</w:t>
             </w:r>
-          </w:p>
-        </w:tc>
-      </w:tr>
-      <w:tr>
-        <w:trPr>
-          <w:trHeight w:val="312"/>
-        </w:trPr>
-        <w:tc>
-          <w:tcPr>
-            <w:cnfStyle w:val="001000000000" w:firstRow="0" w:lastRow="0" w:firstColumn="1" w:lastColumn="0" w:oddVBand="0" w:evenVBand="0" w:oddHBand="0" w:evenHBand="0" w:firstRowFirstColumn="0" w:firstRowLastColumn="0" w:lastRowFirstColumn="0" w:lastRowLastColumn="0"/>
-            <w:tcW w:w="525" w:type="dxa"/>
-            <w:noWrap/>
-          </w:tcPr>
-          <w:p>
-            <w:pPr>
-              <w:rPr>
-                <w:rFonts w:asciiTheme="majorHAnsi" w:eastAsia="Times New Roman" w:hAnsiTheme="majorHAnsi" w:cstheme="majorBidi"/>
-                <w:color w:val="000000"/>
-                <w:sz w:val="24"/>
-                <w:szCs w:val="24"/>
-                <w:lang w:val="en-GB" w:eastAsia="de-CH"/>
-              </w:rPr>
-            </w:pPr>
-          </w:p>
-        </w:tc>
-        <w:tc>
-          <w:tcPr>
-            <w:tcW w:w="8952" w:type="dxa"/>
-            <w:noWrap/>
-          </w:tcPr>
-          <w:p>
-            <w:pPr>
-              <w:cnfStyle w:val="000000000000" w:firstRow="0" w:lastRow="0" w:firstColumn="0" w:lastColumn="0" w:oddVBand="0" w:evenVBand="0" w:oddHBand="0" w:evenHBand="0" w:firstRowFirstColumn="0" w:firstRowLastColumn="0" w:lastRowFirstColumn="0" w:lastRowLastColumn="0"/>
-              <w:rPr>
-                <w:rFonts w:asciiTheme="majorHAnsi" w:eastAsia="Times New Roman" w:hAnsiTheme="majorHAnsi" w:cstheme="majorBidi"/>
-                <w:color w:val="000000"/>
-                <w:sz w:val="24"/>
-                <w:szCs w:val="24"/>
-                <w:lang w:val="en-GB" w:eastAsia="de-CH"/>
-              </w:rPr>
-            </w:pPr>
           </w:p>
         </w:tc>
       </w:tr>
@@ -4171,6 +4094,16 @@
                 <w:lang w:val="en-GB" w:eastAsia="de-CH"/>
               </w:rPr>
             </w:pPr>
+            <w:r>
+              <w:rPr>
+                <w:rFonts w:asciiTheme="majorHAnsi" w:eastAsia="Times New Roman" w:hAnsiTheme="majorHAnsi" w:cstheme="majorBidi"/>
+                <w:color w:val="000000" w:themeColor="text1"/>
+                <w:sz w:val="24"/>
+                <w:szCs w:val="24"/>
+                <w:lang w:val="en-GB" w:eastAsia="de-CH"/>
+              </w:rPr>
+              <w:t>passed</w:t>
+            </w:r>
           </w:p>
         </w:tc>
       </w:tr>
@@ -4274,6 +4207,16 @@
                 <w:lang w:val="en-GB" w:eastAsia="de-CH"/>
               </w:rPr>
             </w:pPr>
+            <w:r>
+              <w:rPr>
+                <w:rFonts w:asciiTheme="majorHAnsi" w:eastAsia="Times New Roman" w:hAnsiTheme="majorHAnsi" w:cstheme="majorBidi"/>
+                <w:color w:val="000000" w:themeColor="text1"/>
+                <w:sz w:val="24"/>
+                <w:szCs w:val="24"/>
+                <w:lang w:val="en-GB" w:eastAsia="de-CH"/>
+              </w:rPr>
+              <w:t>passed</w:t>
+            </w:r>
           </w:p>
         </w:tc>
       </w:tr>
@@ -4379,6 +4322,16 @@
                 <w:lang w:val="en-GB" w:eastAsia="de-CH"/>
               </w:rPr>
             </w:pPr>
+            <w:r>
+              <w:rPr>
+                <w:rFonts w:asciiTheme="majorHAnsi" w:eastAsia="Times New Roman" w:hAnsiTheme="majorHAnsi" w:cstheme="majorBidi"/>
+                <w:color w:val="000000" w:themeColor="text1"/>
+                <w:sz w:val="24"/>
+                <w:szCs w:val="24"/>
+                <w:lang w:val="en-GB" w:eastAsia="de-CH"/>
+              </w:rPr>
+              <w:t>passed</w:t>
+            </w:r>
           </w:p>
         </w:tc>
       </w:tr>
@@ -4484,6 +4437,16 @@
                 <w:lang w:val="en-GB" w:eastAsia="de-CH"/>
               </w:rPr>
             </w:pPr>
+            <w:r>
+              <w:rPr>
+                <w:rFonts w:asciiTheme="majorHAnsi" w:eastAsia="Times New Roman" w:hAnsiTheme="majorHAnsi" w:cstheme="majorBidi"/>
+                <w:color w:val="000000" w:themeColor="text1"/>
+                <w:sz w:val="24"/>
+                <w:szCs w:val="24"/>
+                <w:lang w:val="en-GB" w:eastAsia="de-CH"/>
+              </w:rPr>
+              <w:t>passed</w:t>
+            </w:r>
           </w:p>
         </w:tc>
       </w:tr>
@@ -4589,6 +4552,16 @@
                 <w:lang w:val="en-GB" w:eastAsia="de-CH"/>
               </w:rPr>
             </w:pPr>
+            <w:r>
+              <w:rPr>
+                <w:rFonts w:asciiTheme="majorHAnsi" w:eastAsia="Times New Roman" w:hAnsiTheme="majorHAnsi" w:cstheme="majorBidi"/>
+                <w:color w:val="000000" w:themeColor="text1"/>
+                <w:sz w:val="24"/>
+                <w:szCs w:val="24"/>
+                <w:lang w:val="en-GB" w:eastAsia="de-CH"/>
+              </w:rPr>
+              <w:t>passed</w:t>
+            </w:r>
           </w:p>
         </w:tc>
       </w:tr>
@@ -4694,6 +4667,16 @@
                 <w:lang w:val="en-GB" w:eastAsia="de-CH"/>
               </w:rPr>
             </w:pPr>
+            <w:r>
+              <w:rPr>
+                <w:rFonts w:asciiTheme="majorHAnsi" w:eastAsia="Times New Roman" w:hAnsiTheme="majorHAnsi" w:cstheme="majorBidi"/>
+                <w:color w:val="000000" w:themeColor="text1"/>
+                <w:sz w:val="24"/>
+                <w:szCs w:val="24"/>
+                <w:lang w:val="en-GB" w:eastAsia="de-CH"/>
+              </w:rPr>
+              <w:t>passed</w:t>
+            </w:r>
           </w:p>
         </w:tc>
       </w:tr>

</xml_diff>